<commit_message>
Code not yet working, but attempting to set up active learning data annotation from an example
</commit_message>
<xml_diff>
--- a/dgallenb/NLP Data Annotation and Preprocessing.docx
+++ b/dgallenb/NLP Data Annotation and Preprocessing.docx
@@ -67,6 +67,24 @@
             <w:rStyle w:val="Hyperlink"/>
           </w:rPr>
           <w:t>https://www.quantanite.com/blog/data-annotation-guide-benefits-examples-python-and-bpo/</w:t>
+        </w:r>
+      </w:hyperlink>
+    </w:p>
+    <w:p/>
+    <w:p/>
+    <w:p/>
+    <w:p>
+      <w:r>
+        <w:t>Code I’m going to try to make work</w:t>
+      </w:r>
+    </w:p>
+    <w:p>
+      <w:hyperlink r:id="rId6" w:history="1">
+        <w:r>
+          <w:rPr>
+            <w:rStyle w:val="Hyperlink"/>
+          </w:rPr>
+          <w:t>https://medium.com/swlh/data-annotation-using-active-learning-with-python-code-aa5b1fe13608</w:t>
         </w:r>
       </w:hyperlink>
     </w:p>

</xml_diff>

<commit_message>
Found a script to ensure I would have PIP
</commit_message>
<xml_diff>
--- a/dgallenb/NLP Data Annotation and Preprocessing.docx
+++ b/dgallenb/NLP Data Annotation and Preprocessing.docx
@@ -76,6 +76,19 @@
     <w:p>
       <w:r>
         <w:t>Code I’m going to try to make work</w:t>
+      </w:r>
+    </w:p>
+    <w:p/>
+    <w:p>
+      <w:r>
+        <w:t>Note: to call pip:</w:t>
+      </w:r>
+      <w:r>
+        <w:br/>
+      </w:r>
+      <w:r>
+        <w:tab/>
+        <w:t>py -m pip</w:t>
       </w:r>
     </w:p>
     <w:p>

</xml_diff>

<commit_message>
Moved files around, working on making a bert project
</commit_message>
<xml_diff>
--- a/dgallenb/NLP Data Annotation and Preprocessing.docx
+++ b/dgallenb/NLP Data Annotation and Preprocessing.docx
@@ -72,13 +72,6 @@
     </w:p>
     <w:p/>
     <w:p/>
-    <w:p/>
-    <w:p>
-      <w:r>
-        <w:t>Code I’m going to try to make work</w:t>
-      </w:r>
-    </w:p>
-    <w:p/>
     <w:p>
       <w:r>
         <w:t>Note: to call pip:</w:t>
@@ -91,6 +84,18 @@
         <w:t>py -m pip</w:t>
       </w:r>
     </w:p>
+    <w:p/>
+    <w:p/>
+    <w:p>
+      <w:r>
+        <w:t>Code I’m going to try to make work</w:t>
+      </w:r>
+    </w:p>
+    <w:p>
+      <w:r>
+        <w:t>Correction: the code samples are missing enough components that I can’t fill in the blanks. It’s not useful.</w:t>
+      </w:r>
+    </w:p>
     <w:p>
       <w:hyperlink r:id="rId6" w:history="1">
         <w:r>
@@ -98,6 +103,52 @@
             <w:rStyle w:val="Hyperlink"/>
           </w:rPr>
           <w:t>https://medium.com/swlh/data-annotation-using-active-learning-with-python-code-aa5b1fe13608</w:t>
+        </w:r>
+      </w:hyperlink>
+    </w:p>
+    <w:p/>
+    <w:p/>
+    <w:p>
+      <w:r>
+        <w:t>Another potential source for labeling data?</w:t>
+      </w:r>
+      <w:r>
+        <w:br/>
+      </w:r>
+    </w:p>
+    <w:p>
+      <w:hyperlink r:id="rId7" w:history="1">
+        <w:r>
+          <w:rPr>
+            <w:rStyle w:val="Hyperlink"/>
+          </w:rPr>
+          <w:t>https://www.activestate.com/resources/quick-reads/how-to-label-data-for-machine-learning-in-python/</w:t>
+        </w:r>
+      </w:hyperlink>
+    </w:p>
+    <w:p/>
+    <w:p/>
+    <w:p>
+      <w:r>
+        <w:br w:type="page"/>
+      </w:r>
+    </w:p>
+    <w:p>
+      <w:r>
+        <w:lastRenderedPageBreak/>
+        <w:t xml:space="preserve">Label Studio is a useful annotator. </w:t>
+      </w:r>
+      <w:r>
+        <w:t>Easy enough to install, runs in browser.</w:t>
+      </w:r>
+    </w:p>
+    <w:p>
+      <w:hyperlink r:id="rId8" w:history="1">
+        <w:r>
+          <w:rPr>
+            <w:rStyle w:val="Hyperlink"/>
+          </w:rPr>
+          <w:t>https://www.activestate.com/resources/quick-reads/how-to-label-data-for-machine-learning-in-python/</w:t>
         </w:r>
       </w:hyperlink>
     </w:p>

</xml_diff>